<commit_message>
ajout des tex files
</commit_message>
<xml_diff>
--- a/writing/Paper_16_09_2023.docx
+++ b/writing/Paper_16_09_2023.docx
@@ -45,6 +45,7 @@
           <w:szCs w:val="28"/>
         </w:rPr>
       </w:pPr>
+      <w:proofErr w:type="gramStart"/>
       <w:r>
         <w:rPr>
           <w:rFonts w:ascii="Book Antiqua" w:hAnsi="Book Antiqua"/>
@@ -53,12 +54,10 @@
           <w:sz w:val="28"/>
           <w:szCs w:val="28"/>
         </w:rPr>
-        <w:t>sur l’éducation au Mali</w:t>
-      </w:r>
-    </w:p>
-    <w:p>
-      <w:pPr>
-        <w:jc w:val="center"/>
+        <w:t>sur</w:t>
+      </w:r>
+      <w:proofErr w:type="gramEnd"/>
+      <w:r>
         <w:rPr>
           <w:rFonts w:ascii="Book Antiqua" w:hAnsi="Book Antiqua"/>
           <w:b/>
@@ -66,7 +65,8 @@
           <w:sz w:val="28"/>
           <w:szCs w:val="28"/>
         </w:rPr>
-      </w:pPr>
+        <w:t xml:space="preserve"> l’éducation au Mali</w:t>
+      </w:r>
     </w:p>
     <w:p>
       <w:pPr>
@@ -79,7 +79,10 @@
           <w:szCs w:val="28"/>
         </w:rPr>
       </w:pPr>
-      <w:r>
+    </w:p>
+    <w:p>
+      <w:pPr>
+        <w:jc w:val="center"/>
         <w:rPr>
           <w:rFonts w:ascii="Book Antiqua" w:hAnsi="Book Antiqua"/>
           <w:b/>
@@ -87,12 +90,8 @@
           <w:sz w:val="28"/>
           <w:szCs w:val="28"/>
         </w:rPr>
-        <w:t>SADIA Josias ;</w:t>
-      </w:r>
-    </w:p>
-    <w:p>
-      <w:pPr>
-        <w:jc w:val="center"/>
+      </w:pPr>
+      <w:r>
         <w:rPr>
           <w:rFonts w:ascii="Book Antiqua" w:hAnsi="Book Antiqua"/>
           <w:b/>
@@ -100,8 +99,12 @@
           <w:sz w:val="28"/>
           <w:szCs w:val="28"/>
         </w:rPr>
-      </w:pPr>
-      <w:r>
+        <w:t>SADIA Josias ;</w:t>
+      </w:r>
+    </w:p>
+    <w:p>
+      <w:pPr>
+        <w:jc w:val="center"/>
         <w:rPr>
           <w:rFonts w:ascii="Book Antiqua" w:hAnsi="Book Antiqua"/>
           <w:b/>
@@ -109,12 +112,8 @@
           <w:sz w:val="28"/>
           <w:szCs w:val="28"/>
         </w:rPr>
-        <w:t>Centre de Recherche et d’Action pour la Paix</w:t>
-      </w:r>
-    </w:p>
-    <w:p>
-      <w:pPr>
-        <w:jc w:val="center"/>
+      </w:pPr>
+      <w:r>
         <w:rPr>
           <w:rFonts w:ascii="Book Antiqua" w:hAnsi="Book Antiqua"/>
           <w:b/>
@@ -122,7 +121,8 @@
           <w:sz w:val="28"/>
           <w:szCs w:val="28"/>
         </w:rPr>
-      </w:pPr>
+        <w:t>Centre de Recherche et d’Action pour la Paix</w:t>
+      </w:r>
     </w:p>
     <w:p>
       <w:pPr>
@@ -135,7 +135,10 @@
           <w:szCs w:val="28"/>
         </w:rPr>
       </w:pPr>
-      <w:r>
+    </w:p>
+    <w:p>
+      <w:pPr>
+        <w:jc w:val="center"/>
         <w:rPr>
           <w:rFonts w:ascii="Book Antiqua" w:hAnsi="Book Antiqua"/>
           <w:b/>
@@ -143,6 +146,15 @@
           <w:sz w:val="28"/>
           <w:szCs w:val="28"/>
         </w:rPr>
+      </w:pPr>
+      <w:r>
+        <w:rPr>
+          <w:rFonts w:ascii="Book Antiqua" w:hAnsi="Book Antiqua"/>
+          <w:b/>
+          <w:bCs/>
+          <w:sz w:val="28"/>
+          <w:szCs w:val="28"/>
+        </w:rPr>
         <w:t>Abstract</w:t>
       </w:r>
     </w:p>
@@ -181,31 +193,41 @@
           <w:sz w:val="24"/>
           <w:szCs w:val="24"/>
         </w:rPr>
-        <w:t xml:space="preserve">), analyse l'impact causal des crises et des conflits prolongés au Mali sur le système éducatif malien. Les résultats indiquent que ces événements ont eu des conséquences significatives et négatives sur l'éducation, se traduisant par une baisse </w:t>
-      </w:r>
-      <w:r>
-        <w:rPr>
-          <w:rFonts w:ascii="Garamond" w:hAnsi="Garamond"/>
-          <w:sz w:val="24"/>
-          <w:szCs w:val="24"/>
-        </w:rPr>
-        <w:t>du nombre moyen d’années d’études entre les générations ayant fréquentés durant le conflit et la génération précédente</w:t>
-      </w:r>
-      <w:r>
-        <w:rPr>
-          <w:rFonts w:ascii="Garamond" w:hAnsi="Garamond"/>
-          <w:sz w:val="24"/>
-          <w:szCs w:val="24"/>
-        </w:rPr>
-        <w:t>. Ces conclusions soulignent l'urgence de prendre des mesures pour atténuer ces effets néfastes et rétablir un système éducatif fonctionnel dans le pays, mettant en évidence l'importance de comprendre l'impact causal des crises sur l'éducation au Mali</w:t>
-      </w:r>
-      <w:r>
-        <w:rPr>
-          <w:rFonts w:ascii="Garamond" w:hAnsi="Garamond"/>
-          <w:sz w:val="24"/>
-          <w:szCs w:val="24"/>
-        </w:rPr>
-        <w:t>.</w:t>
+        <w:t xml:space="preserve">), analyse l'impact causal des crises et des conflits prolongés au Mali sur le système éducatif malien. Les résultats indiquent que ces événements ont </w:t>
+      </w:r>
+      <w:proofErr w:type="gramStart"/>
+      <w:r>
+        <w:rPr>
+          <w:rFonts w:ascii="Garamond" w:hAnsi="Garamond"/>
+          <w:sz w:val="24"/>
+          <w:szCs w:val="24"/>
+        </w:rPr>
+        <w:t>eu</w:t>
+      </w:r>
+      <w:proofErr w:type="gramEnd"/>
+      <w:r>
+        <w:rPr>
+          <w:rFonts w:ascii="Garamond" w:hAnsi="Garamond"/>
+          <w:sz w:val="24"/>
+          <w:szCs w:val="24"/>
+        </w:rPr>
+        <w:t xml:space="preserve"> des conséquences significatives et négatives sur l'éducation, se traduisant par une baisse du nombre moyen d’années d’études entre les générations ayant fréquentés durant le conflit et la génération précédente</w:t>
+      </w:r>
+      <w:r>
+        <w:rPr>
+          <w:rFonts w:ascii="Garamond" w:hAnsi="Garamond"/>
+          <w:sz w:val="24"/>
+          <w:szCs w:val="24"/>
+        </w:rPr>
+        <w:t xml:space="preserve"> allant de 0,16 à 1,97 années d’éducation</w:t>
+      </w:r>
+      <w:r>
+        <w:rPr>
+          <w:rFonts w:ascii="Garamond" w:hAnsi="Garamond"/>
+          <w:sz w:val="24"/>
+          <w:szCs w:val="24"/>
+        </w:rPr>
+        <w:t>. Ces conclusions soulignent l'urgence de prendre des mesures pour atténuer ces effets néfastes et rétablir un système éducatif fonctionnel dans le pays, mettant en évidence l'importance de comprendre l'impact causal des crises sur l'éducation au Mali.</w:t>
       </w:r>
       <w:r>
         <w:rPr>
@@ -740,7 +762,25 @@
           <w:sz w:val="24"/>
           <w:szCs w:val="24"/>
         </w:rPr>
-        <w:t xml:space="preserve">Les données de l’EHCVM révèle que le nombre moyen d’études durant l’enseignement primaire est de xx ans. Sachant que l’âge obligatoire de début de la scolarité primaire est de six (6) ans, nous avons considéré que les élèves maliens commencent le primaire au plus tôt à six (6) ans et l’achève à </w:t>
+        <w:t xml:space="preserve">Les données de l’EHCVM </w:t>
+      </w:r>
+      <w:proofErr w:type="gramStart"/>
+      <w:r>
+        <w:rPr>
+          <w:rFonts w:ascii="Garamond" w:hAnsi="Garamond"/>
+          <w:sz w:val="24"/>
+          <w:szCs w:val="24"/>
+        </w:rPr>
+        <w:t>révèle</w:t>
+      </w:r>
+      <w:proofErr w:type="gramEnd"/>
+      <w:r>
+        <w:rPr>
+          <w:rFonts w:ascii="Garamond" w:hAnsi="Garamond"/>
+          <w:sz w:val="24"/>
+          <w:szCs w:val="24"/>
+        </w:rPr>
+        <w:t xml:space="preserve"> que le nombre moyen d’études durant l’enseignement primaire est de xx ans. Sachant que l’âge obligatoire de début de la scolarité primaire est de six (6) ans, nous avons considéré que les élèves maliens commencent le primaire au plus tôt à six (6) ans et l’achève à </w:t>
       </w:r>
       <w:r>
         <w:rPr>
@@ -796,22 +836,14 @@
           <w:sz w:val="24"/>
           <w:szCs w:val="24"/>
         </w:rPr>
-        <w:instrText xml:space="preserve"> REF _Ref145777016 \h </w:instrText>
-      </w:r>
-      <w:r>
-        <w:rPr>
-          <w:rFonts w:ascii="Garamond" w:hAnsi="Garamond"/>
-          <w:sz w:val="24"/>
-          <w:szCs w:val="24"/>
-        </w:rPr>
-      </w:r>
-      <w:r>
-        <w:rPr>
-          <w:rFonts w:ascii="Garamond" w:hAnsi="Garamond"/>
-          <w:sz w:val="24"/>
-          <w:szCs w:val="24"/>
-        </w:rPr>
-        <w:instrText xml:space="preserve"> \* MERGEFORMAT </w:instrText>
+        <w:instrText xml:space="preserve"> REF _Ref145777016 \h  \* MERGEFORMAT </w:instrText>
+      </w:r>
+      <w:r>
+        <w:rPr>
+          <w:rFonts w:ascii="Garamond" w:hAnsi="Garamond"/>
+          <w:sz w:val="24"/>
+          <w:szCs w:val="24"/>
+        </w:rPr>
       </w:r>
       <w:r>
         <w:rPr>
@@ -1171,15 +1203,7 @@
                   <w:sz w:val="24"/>
                   <w:szCs w:val="24"/>
                 </w:rPr>
-                <m:t>Coh</m:t>
-              </m:r>
-              <m:r>
-                <w:rPr>
-                  <w:rFonts w:ascii="Cambria Math" w:hAnsi="Cambria Math"/>
-                  <w:sz w:val="24"/>
-                  <w:szCs w:val="24"/>
-                </w:rPr>
-                <m:t>_Ed_Prim</m:t>
+                <m:t>Coh_Ed_Prim</m:t>
               </m:r>
             </m:e>
             <m:sub>
@@ -1259,15 +1283,7 @@
                   <w:sz w:val="24"/>
                   <w:szCs w:val="24"/>
                 </w:rPr>
-                <m:t>Coh_Nai</m:t>
-              </m:r>
-              <m:r>
-                <w:rPr>
-                  <w:rFonts w:ascii="Cambria Math" w:hAnsi="Cambria Math"/>
-                  <w:sz w:val="24"/>
-                  <w:szCs w:val="24"/>
-                </w:rPr>
-                <m:t>s</m:t>
+                <m:t>Coh_Nais</m:t>
               </m:r>
             </m:e>
             <m:sub>
@@ -1444,15 +1460,7 @@
             <w:sz w:val="24"/>
             <w:szCs w:val="24"/>
           </w:rPr>
-          <m:t xml:space="preserve"> = nombre d'années d'études primaires de l'individu "i"</m:t>
-        </m:r>
-        <m:r>
-          <w:rPr>
-            <w:rFonts w:ascii="Cambria Math" w:hAnsi="Cambria Math"/>
-            <w:sz w:val="24"/>
-            <w:szCs w:val="24"/>
-          </w:rPr>
-          <m:t xml:space="preserve"> né dans le département "j" en "k"</m:t>
+          <m:t xml:space="preserve"> = nombre d'années d'études primaires de l'individu "i" né dans le département "j" en "k"</m:t>
         </m:r>
       </m:oMath>
     </w:p>
@@ -1510,28 +1518,13 @@
           </m:sub>
         </m:sSub>
         <m:r>
-          <m:rPr>
-            <m:sty m:val="p"/>
-          </m:rPr>
           <w:rPr>
             <w:rFonts w:ascii="Cambria Math" w:hAnsi="Cambria Math"/>
             <w:color w:val="auto"/>
             <w:sz w:val="24"/>
             <w:szCs w:val="24"/>
           </w:rPr>
-          <m:t xml:space="preserve"> = variable </m:t>
-        </m:r>
-        <m:r>
-          <m:rPr>
-            <m:sty m:val="p"/>
-          </m:rPr>
-          <w:rPr>
-            <w:rFonts w:ascii="Cambria Math" w:hAnsi="Cambria Math"/>
-            <w:color w:val="auto"/>
-            <w:sz w:val="24"/>
-            <w:szCs w:val="24"/>
-          </w:rPr>
-          <m:t>mesurant l'intensité des conflits dans le département "j"</m:t>
+          <m:t xml:space="preserve"> = variable mesurant l'intensité des conflits dans le département "j"</m:t>
         </m:r>
       </m:oMath>
     </w:p>
@@ -1566,9 +1559,6 @@
           </m:sSubPr>
           <m:e>
             <m:r>
-              <m:rPr>
-                <m:sty m:val="p"/>
-              </m:rPr>
               <w:rPr>
                 <w:rFonts w:ascii="Cambria Math" w:hAnsi="Cambria Math"/>
                 <w:color w:val="auto"/>
@@ -1580,9 +1570,6 @@
           </m:e>
           <m:sub>
             <m:r>
-              <m:rPr>
-                <m:sty m:val="p"/>
-              </m:rPr>
               <w:rPr>
                 <w:rFonts w:ascii="Cambria Math" w:hAnsi="Cambria Math"/>
                 <w:color w:val="auto"/>
@@ -1594,28 +1581,13 @@
           </m:sub>
         </m:sSub>
         <m:r>
-          <m:rPr>
-            <m:sty m:val="p"/>
-          </m:rPr>
           <w:rPr>
             <w:rFonts w:ascii="Cambria Math" w:hAnsi="Cambria Math"/>
             <w:color w:val="auto"/>
             <w:sz w:val="24"/>
             <w:szCs w:val="24"/>
           </w:rPr>
-          <m:t xml:space="preserve"> = </m:t>
-        </m:r>
-        <m:r>
-          <m:rPr>
-            <m:sty m:val="p"/>
-          </m:rPr>
-          <w:rPr>
-            <w:rFonts w:ascii="Cambria Math" w:hAnsi="Cambria Math"/>
-            <w:color w:val="auto"/>
-            <w:sz w:val="24"/>
-            <w:szCs w:val="24"/>
-          </w:rPr>
-          <m:t>variable binaire indiquant si l'individu "i" était de la cohorte éducative "a" ou "b"</m:t>
+          <m:t xml:space="preserve"> = variable binaire indiquant si l'individu "i" était de la cohorte éducative "a" ou "b"</m:t>
         </m:r>
       </m:oMath>
     </w:p>
@@ -1672,28 +1644,13 @@
           </m:sub>
         </m:sSub>
         <m:r>
-          <m:rPr>
-            <m:sty m:val="p"/>
-          </m:rPr>
           <w:rPr>
             <w:rFonts w:ascii="Cambria Math" w:hAnsi="Cambria Math"/>
             <w:color w:val="auto"/>
             <w:sz w:val="24"/>
             <w:szCs w:val="24"/>
           </w:rPr>
-          <m:t xml:space="preserve"> = </m:t>
-        </m:r>
-        <m:r>
-          <m:rPr>
-            <m:sty m:val="p"/>
-          </m:rPr>
-          <w:rPr>
-            <w:rFonts w:ascii="Cambria Math" w:hAnsi="Cambria Math"/>
-            <w:color w:val="auto"/>
-            <w:sz w:val="24"/>
-            <w:szCs w:val="24"/>
-          </w:rPr>
-          <m:t>effet fixe indiquant le département de naissance "j" de l'individu</m:t>
+          <m:t xml:space="preserve"> = effet fixe indiquant le département de naissance "j" de l'individu</m:t>
         </m:r>
       </m:oMath>
     </w:p>
@@ -1728,9 +1685,6 @@
           </m:sSubPr>
           <m:e>
             <m:r>
-              <m:rPr>
-                <m:sty m:val="p"/>
-              </m:rPr>
               <w:rPr>
                 <w:rFonts w:ascii="Cambria Math" w:hAnsi="Cambria Math"/>
                 <w:color w:val="auto"/>
@@ -1742,9 +1696,6 @@
           </m:e>
           <m:sub>
             <m:r>
-              <m:rPr>
-                <m:sty m:val="p"/>
-              </m:rPr>
               <w:rPr>
                 <w:rFonts w:ascii="Cambria Math" w:hAnsi="Cambria Math"/>
                 <w:color w:val="auto"/>
@@ -1756,64 +1707,13 @@
           </m:sub>
         </m:sSub>
         <m:r>
-          <m:rPr>
-            <m:sty m:val="p"/>
-          </m:rPr>
           <w:rPr>
             <w:rFonts w:ascii="Cambria Math" w:hAnsi="Cambria Math"/>
             <w:color w:val="auto"/>
             <w:sz w:val="24"/>
             <w:szCs w:val="24"/>
           </w:rPr>
-          <m:t xml:space="preserve"> = effet fixe indiquant le </m:t>
-        </m:r>
-        <m:r>
-          <m:rPr>
-            <m:sty m:val="p"/>
-          </m:rPr>
-          <w:rPr>
-            <w:rFonts w:ascii="Cambria Math" w:hAnsi="Cambria Math"/>
-            <w:color w:val="auto"/>
-            <w:sz w:val="24"/>
-            <w:szCs w:val="24"/>
-          </w:rPr>
-          <m:t xml:space="preserve">cohorte </m:t>
-        </m:r>
-        <m:r>
-          <m:rPr>
-            <m:sty m:val="p"/>
-          </m:rPr>
-          <w:rPr>
-            <w:rFonts w:ascii="Cambria Math" w:hAnsi="Cambria Math"/>
-            <w:color w:val="auto"/>
-            <w:sz w:val="24"/>
-            <w:szCs w:val="24"/>
-          </w:rPr>
-          <m:t xml:space="preserve">de naissance </m:t>
-        </m:r>
-        <m:r>
-          <m:rPr>
-            <m:sty m:val="p"/>
-          </m:rPr>
-          <w:rPr>
-            <w:rFonts w:ascii="Cambria Math" w:hAnsi="Cambria Math"/>
-            <w:color w:val="auto"/>
-            <w:sz w:val="24"/>
-            <w:szCs w:val="24"/>
-          </w:rPr>
-          <m:t xml:space="preserve">"k" </m:t>
-        </m:r>
-        <m:r>
-          <m:rPr>
-            <m:sty m:val="p"/>
-          </m:rPr>
-          <w:rPr>
-            <w:rFonts w:ascii="Cambria Math" w:hAnsi="Cambria Math"/>
-            <w:color w:val="auto"/>
-            <w:sz w:val="24"/>
-            <w:szCs w:val="24"/>
-          </w:rPr>
-          <m:t>de l'individu</m:t>
+          <m:t xml:space="preserve"> = effet fixe indiquant le cohorte de naissance "k" de l'individu</m:t>
         </m:r>
       </m:oMath>
     </w:p>
@@ -1848,9 +1748,6 @@
           </m:sSubPr>
           <m:e>
             <m:r>
-              <m:rPr>
-                <m:sty m:val="p"/>
-              </m:rPr>
               <w:rPr>
                 <w:rFonts w:ascii="Cambria Math" w:hAnsi="Cambria Math"/>
                 <w:color w:val="auto"/>
@@ -1862,9 +1759,6 @@
           </m:e>
           <m:sub>
             <m:r>
-              <m:rPr>
-                <m:sty m:val="p"/>
-              </m:rPr>
               <w:rPr>
                 <w:rFonts w:ascii="Cambria Math" w:hAnsi="Cambria Math"/>
                 <w:sz w:val="24"/>
@@ -1875,28 +1769,13 @@
           </m:sub>
         </m:sSub>
         <m:r>
-          <m:rPr>
-            <m:sty m:val="p"/>
-          </m:rPr>
           <w:rPr>
             <w:rFonts w:ascii="Cambria Math" w:hAnsi="Cambria Math"/>
             <w:color w:val="auto"/>
             <w:sz w:val="24"/>
             <w:szCs w:val="24"/>
           </w:rPr>
-          <m:t xml:space="preserve">= </m:t>
-        </m:r>
-        <m:r>
-          <m:rPr>
-            <m:sty m:val="p"/>
-          </m:rPr>
-          <w:rPr>
-            <w:rFonts w:ascii="Cambria Math" w:hAnsi="Cambria Math"/>
-            <w:color w:val="auto"/>
-            <w:sz w:val="24"/>
-            <w:szCs w:val="24"/>
-          </w:rPr>
-          <m:t xml:space="preserve">caractéristiques du ménage de l'élève </m:t>
+          <m:t xml:space="preserve">= caractéristiques du ménage de l'élève </m:t>
         </m:r>
       </m:oMath>
     </w:p>

</xml_diff>